<commit_message>
basic characteristics of institutions
</commit_message>
<xml_diff>
--- a/analysis/paper/article.docx
+++ b/analysis/paper/article.docx
@@ -173,7 +173,7 @@
         <w:t xml:space="preserve"> </w:t>
       </w:r>
       <w:r>
-        <w:t xml:space="preserve">4,</w:t>
+        <w:t xml:space="preserve">9,</w:t>
       </w:r>
       <w:r>
         <w:t xml:space="preserve"> </w:t>
@@ -1559,135 +1559,653 @@
       </w:r>
     </w:p>
     <w:bookmarkEnd w:id="23"/>
-    <w:bookmarkStart w:id="37" w:name="results"/>
+    <w:bookmarkStart w:id="54" w:name="results"/>
     <w:p>
       <w:pPr>
         <w:pStyle w:val="Heading1"/>
       </w:pPr>
       <w:r>
         <w:t xml:space="preserve">Results</w:t>
+      </w:r>
+    </w:p>
+    <w:tbl>
+      <w:tblPr>
+        <w:tblStyle w:val="Table"/>
+        <w:tblW w:type="pct" w:w="5000"/>
+        <w:tblLook w:firstRow="0" w:lastRow="0" w:firstColumn="0" w:lastColumn="0" w:noHBand="0" w:noVBand="0" w:val="0000"/>
+        <w:jc w:val="start"/>
+        <w:tblLayout w:type="fixed"/>
+      </w:tblPr>
+      <w:tblGrid>
+        <w:gridCol w:w="7920"/>
+      </w:tblGrid>
+      <w:tr>
+        <w:tc>
+          <w:tcPr/>
+          <w:bookmarkStart w:id="27" w:name="fig-show-basic-plots"/>
+          <w:p>
+            <w:pPr>
+              <w:pStyle w:val="Compact"/>
+              <w:jc w:val="center"/>
+            </w:pPr>
+            <w:r>
+              <w:drawing>
+                <wp:inline>
+                  <wp:extent cx="5943600" cy="4457700"/>
+                  <wp:effectExtent b="0" l="0" r="0" t="0"/>
+                  <wp:docPr descr="" title="" id="25" name="Picture"/>
+                  <a:graphic>
+                    <a:graphicData uri="http://schemas.openxmlformats.org/drawingml/2006/picture">
+                      <pic:pic>
+                        <pic:nvPicPr>
+                          <pic:cNvPr descr="../figures/fig-panel-per-year.png" id="26" name="Picture"/>
+                          <pic:cNvPicPr>
+                            <a:picLocks noChangeArrowheads="1" noChangeAspect="1"/>
+                          </pic:cNvPicPr>
+                        </pic:nvPicPr>
+                        <pic:blipFill>
+                          <a:blip r:embed="rId24"/>
+                          <a:stretch>
+                            <a:fillRect/>
+                          </a:stretch>
+                        </pic:blipFill>
+                        <pic:spPr bwMode="auto">
+                          <a:xfrm>
+                            <a:off x="0" y="0"/>
+                            <a:ext cx="5943600" cy="4457700"/>
+                          </a:xfrm>
+                          <a:prstGeom prst="rect">
+                            <a:avLst/>
+                          </a:prstGeom>
+                          <a:noFill/>
+                          <a:ln w="9525">
+                            <a:noFill/>
+                            <a:headEnd/>
+                            <a:tailEnd/>
+                          </a:ln>
+                        </pic:spPr>
+                      </pic:pic>
+                    </a:graphicData>
+                  </a:graphic>
+                </wp:inline>
+              </w:drawing>
+            </w:r>
+          </w:p>
+          <w:p>
+            <w:pPr>
+              <w:jc w:val="center"/>
+            </w:pPr>
+            <w:pPr>
+              <w:jc w:val="start"/>
+              <w:spacing w:before="200"/>
+              <w:pStyle w:val="ImageCaption"/>
+            </w:pPr>
+            <w:r>
+              <w:t xml:space="preserve">Figure 1: A: total number of job ads posted to the Academic Jobs Wiki for Archaeology in each year, with coloured sections showing the proportion of jobs by title and rank. B: Ratio of tenure-track to non-tenure-track positions over time.</w:t>
+            </w:r>
+          </w:p>
+          <w:bookmarkEnd w:id="27"/>
+        </w:tc>
+      </w:tr>
+    </w:tbl>
+    <w:p>
+      <w:pPr>
+        <w:pStyle w:val="BodyText"/>
+      </w:pPr>
+      <w:r>
+        <w:t xml:space="preserve">We collected data from 547 ads for tenure-track jobs in archaeology posted during 2013-2023.</w:t>
+      </w:r>
+      <w:r>
+        <w:t xml:space="preserve"> </w:t>
+      </w:r>
+      <w:hyperlink w:anchor="fig-show-basic-plots">
+        <w:r>
+          <w:rPr>
+            <w:rStyle w:val="Hyperlink"/>
+          </w:rPr>
+          <w:t xml:space="preserve">Figure 1</w:t>
+        </w:r>
+      </w:hyperlink>
+      <w:r>
+        <w:t xml:space="preserve"> </w:t>
+      </w:r>
+      <w:r>
+        <w:t xml:space="preserve">shows the count of ads for each year. Assistant Professor jobs are consistently the most common title and rank, and open rank or full professor are the least frequent. The ratio of tenure-track to non-tenure track positions is generally well above one. Only 2013-2014 had more non-tenure track positions than tenure track, which was followed by an upward trend peaking at 2018-2019 and the declining again into the present.</w:t>
+      </w:r>
+    </w:p>
+    <w:bookmarkStart w:id="47" w:name="X7da0eb04c9114824d0c25b05c9c5c8ea958ead8"/>
+    <w:p>
+      <w:pPr>
+        <w:pStyle w:val="Heading2"/>
+      </w:pPr>
+      <w:r>
+        <w:t xml:space="preserve">Characteristics of the hiring institutions</w:t>
       </w:r>
     </w:p>
     <w:p>
       <w:pPr>
-        <w:pStyle w:val="FirstParagraph"/>
-      </w:pPr>
-      <w:r>
-        <w:drawing>
-          <wp:inline>
-            <wp:extent cx="5943600" cy="4754880"/>
-            <wp:effectExtent b="0" l="0" r="0" t="0"/>
-            <wp:docPr descr="" title="" id="25" name="Picture"/>
-            <a:graphic>
-              <a:graphicData uri="http://schemas.openxmlformats.org/drawingml/2006/picture">
-                <pic:pic>
-                  <pic:nvPicPr>
-                    <pic:cNvPr descr="article_files/figure-docx/combine-three-basic-plots-1.png" id="26" name="Picture"/>
-                    <pic:cNvPicPr>
-                      <a:picLocks noChangeArrowheads="1" noChangeAspect="1"/>
-                    </pic:cNvPicPr>
-                  </pic:nvPicPr>
-                  <pic:blipFill>
-                    <a:blip r:embed="rId24"/>
-                    <a:stretch>
-                      <a:fillRect/>
-                    </a:stretch>
-                  </pic:blipFill>
-                  <pic:spPr bwMode="auto">
-                    <a:xfrm>
-                      <a:off x="0" y="0"/>
-                      <a:ext cx="5943600" cy="4754880"/>
-                    </a:xfrm>
-                    <a:prstGeom prst="rect">
-                      <a:avLst/>
-                    </a:prstGeom>
-                    <a:noFill/>
-                    <a:ln w="9525">
-                      <a:noFill/>
-                      <a:headEnd/>
-                      <a:tailEnd/>
-                    </a:ln>
-                  </pic:spPr>
-                </pic:pic>
-              </a:graphicData>
-            </a:graphic>
-          </wp:inline>
-        </w:drawing>
+        <w:pStyle w:val="SourceCode"/>
+      </w:pPr>
+      <w:r>
+        <w:rPr>
+          <w:rStyle w:val="VerbatimChar"/>
+        </w:rPr>
+        <w:t xml:space="preserve">[1] 431</w:t>
       </w:r>
     </w:p>
     <w:p>
       <w:pPr>
-        <w:pStyle w:val="CaptionedFigure"/>
-      </w:pPr>
-      <w:r>
-        <w:drawing>
-          <wp:inline>
-            <wp:extent cx="5943600" cy="4457700"/>
-            <wp:effectExtent b="0" l="0" r="0" t="0"/>
-            <wp:docPr descr="A: total number of job ads posted to the Academic Jobs Wiki for Archaeology in each year, with coloured sections showing the proportion of jobs by title and rank. B: Ratio of tenure-track to non-tenure-track positions over time." title="" id="28" name="Picture"/>
-            <a:graphic>
-              <a:graphicData uri="http://schemas.openxmlformats.org/drawingml/2006/picture">
-                <pic:pic>
-                  <pic:nvPicPr>
-                    <pic:cNvPr descr="../figures/fig-panel-per-year.png" id="29" name="Picture"/>
-                    <pic:cNvPicPr>
-                      <a:picLocks noChangeArrowheads="1" noChangeAspect="1"/>
-                    </pic:cNvPicPr>
-                  </pic:nvPicPr>
-                  <pic:blipFill>
-                    <a:blip r:embed="rId27"/>
-                    <a:stretch>
-                      <a:fillRect/>
-                    </a:stretch>
-                  </pic:blipFill>
-                  <pic:spPr bwMode="auto">
-                    <a:xfrm>
-                      <a:off x="0" y="0"/>
-                      <a:ext cx="5943600" cy="4457700"/>
-                    </a:xfrm>
-                    <a:prstGeom prst="rect">
-                      <a:avLst/>
-                    </a:prstGeom>
-                    <a:noFill/>
-                    <a:ln w="9525">
-                      <a:noFill/>
-                      <a:headEnd/>
-                      <a:tailEnd/>
-                    </a:ln>
-                  </pic:spPr>
-                </pic:pic>
-              </a:graphicData>
-            </a:graphic>
-          </wp:inline>
-        </w:drawing>
+        <w:pStyle w:val="SourceCode"/>
+      </w:pPr>
+      <w:r>
+        <w:rPr>
+          <w:rStyle w:val="VerbatimChar"/>
+        </w:rPr>
+        <w:t xml:space="preserve"># A tibble: 81 × 2</w:t>
+      </w:r>
+      <w:r>
+        <w:br/>
+      </w:r>
+      <w:r>
+        <w:rPr>
+          <w:rStyle w:val="VerbatimChar"/>
+        </w:rPr>
+        <w:t xml:space="preserve">   name.x                               name.y</w:t>
+      </w:r>
+      <w:r>
+        <w:br/>
+      </w:r>
+      <w:r>
+        <w:rPr>
+          <w:rStyle w:val="VerbatimChar"/>
+        </w:rPr>
+        <w:t xml:space="preserve">   &lt;chr&gt;                                &lt;chr&gt; </w:t>
+      </w:r>
+      <w:r>
+        <w:br/>
+      </w:r>
+      <w:r>
+        <w:rPr>
+          <w:rStyle w:val="VerbatimChar"/>
+        </w:rPr>
+        <w:t xml:space="preserve"> 1 University of British Columbia       &lt;NA&gt;  </w:t>
+      </w:r>
+      <w:r>
+        <w:br/>
+      </w:r>
+      <w:r>
+        <w:rPr>
+          <w:rStyle w:val="VerbatimChar"/>
+        </w:rPr>
+        <w:t xml:space="preserve"> 2 University of Warwick                &lt;NA&gt;  </w:t>
+      </w:r>
+      <w:r>
+        <w:br/>
+      </w:r>
+      <w:r>
+        <w:rPr>
+          <w:rStyle w:val="VerbatimChar"/>
+        </w:rPr>
+        <w:t xml:space="preserve"> 3 University of New Brunswick          &lt;NA&gt;  </w:t>
+      </w:r>
+      <w:r>
+        <w:br/>
+      </w:r>
+      <w:r>
+        <w:rPr>
+          <w:rStyle w:val="VerbatimChar"/>
+        </w:rPr>
+        <w:t xml:space="preserve"> 4 University of Toronto                &lt;NA&gt;  </w:t>
+      </w:r>
+      <w:r>
+        <w:br/>
+      </w:r>
+      <w:r>
+        <w:rPr>
+          <w:rStyle w:val="VerbatimChar"/>
+        </w:rPr>
+        <w:t xml:space="preserve"> 5 Université catholique de Louvain     &lt;NA&gt;  </w:t>
+      </w:r>
+      <w:r>
+        <w:br/>
+      </w:r>
+      <w:r>
+        <w:rPr>
+          <w:rStyle w:val="VerbatimChar"/>
+        </w:rPr>
+        <w:t xml:space="preserve"> 6 Technische Universitat Darmstadt     &lt;NA&gt;  </w:t>
+      </w:r>
+      <w:r>
+        <w:br/>
+      </w:r>
+      <w:r>
+        <w:rPr>
+          <w:rStyle w:val="VerbatimChar"/>
+        </w:rPr>
+        <w:t xml:space="preserve"> 7 La Trobe University                  &lt;NA&gt;  </w:t>
+      </w:r>
+      <w:r>
+        <w:br/>
+      </w:r>
+      <w:r>
+        <w:rPr>
+          <w:rStyle w:val="VerbatimChar"/>
+        </w:rPr>
+        <w:t xml:space="preserve"> 8 University of Toronto Scarborough    &lt;NA&gt;  </w:t>
+      </w:r>
+      <w:r>
+        <w:br/>
+      </w:r>
+      <w:r>
+        <w:rPr>
+          <w:rStyle w:val="VerbatimChar"/>
+        </w:rPr>
+        <w:t xml:space="preserve"> 9 The Hong Kong Polytechnic University &lt;NA&gt;  </w:t>
+      </w:r>
+      <w:r>
+        <w:br/>
+      </w:r>
+      <w:r>
+        <w:rPr>
+          <w:rStyle w:val="VerbatimChar"/>
+        </w:rPr>
+        <w:t xml:space="preserve">10 Cambridge                            &lt;NA&gt;  </w:t>
+      </w:r>
+      <w:r>
+        <w:br/>
+      </w:r>
+      <w:r>
+        <w:rPr>
+          <w:rStyle w:val="VerbatimChar"/>
+        </w:rPr>
+        <w:t xml:space="preserve"># ℹ 71 more rows</w:t>
+      </w:r>
+    </w:p>
+    <w:tbl>
+      <w:tblPr>
+        <w:tblStyle w:val="Table"/>
+        <w:tblW w:type="pct" w:w="5000"/>
+        <w:tblLook w:firstRow="0" w:lastRow="0" w:firstColumn="0" w:lastColumn="0" w:noHBand="0" w:noVBand="0" w:val="0000"/>
+        <w:jc w:val="start"/>
+        <w:tblLayout w:type="fixed"/>
+      </w:tblPr>
+      <w:tblGrid>
+        <w:gridCol w:w="7920"/>
+      </w:tblGrid>
+      <w:tr>
+        <w:tc>
+          <w:tcPr/>
+          <w:bookmarkStart w:id="31" w:name="Xb6ce60108169ab29fd4ed84e6becc1ec8f0f199"/>
+          <w:p>
+            <w:pPr>
+              <w:pStyle w:val="Compact"/>
+              <w:jc w:val="center"/>
+            </w:pPr>
+            <w:r>
+              <w:drawing>
+                <wp:inline>
+                  <wp:extent cx="5943600" cy="3467100"/>
+                  <wp:effectExtent b="0" l="0" r="0" t="0"/>
+                  <wp:docPr descr="" title="" id="29" name="Picture"/>
+                  <a:graphic>
+                    <a:graphicData uri="http://schemas.openxmlformats.org/drawingml/2006/picture">
+                      <pic:pic>
+                        <pic:nvPicPr>
+                          <pic:cNvPr descr="../figures/fig-map-and-carnegie-classification.png" id="30" name="Picture"/>
+                          <pic:cNvPicPr>
+                            <a:picLocks noChangeArrowheads="1" noChangeAspect="1"/>
+                          </pic:cNvPicPr>
+                        </pic:nvPicPr>
+                        <pic:blipFill>
+                          <a:blip r:embed="rId28"/>
+                          <a:stretch>
+                            <a:fillRect/>
+                          </a:stretch>
+                        </pic:blipFill>
+                        <pic:spPr bwMode="auto">
+                          <a:xfrm>
+                            <a:off x="0" y="0"/>
+                            <a:ext cx="5943600" cy="3467100"/>
+                          </a:xfrm>
+                          <a:prstGeom prst="rect">
+                            <a:avLst/>
+                          </a:prstGeom>
+                          <a:noFill/>
+                          <a:ln w="9525">
+                            <a:noFill/>
+                            <a:headEnd/>
+                            <a:tailEnd/>
+                          </a:ln>
+                        </pic:spPr>
+                      </pic:pic>
+                    </a:graphicData>
+                  </a:graphic>
+                </wp:inline>
+              </w:drawing>
+            </w:r>
+          </w:p>
+          <w:p>
+            <w:pPr>
+              <w:jc w:val="center"/>
+            </w:pPr>
+            <w:pPr>
+              <w:jc w:val="start"/>
+              <w:spacing w:before="200"/>
+              <w:pStyle w:val="ImageCaption"/>
+            </w:pPr>
+            <w:r>
+              <w:t xml:space="preserve">Figure 2: A: Frequency of hiring institution by Carnegie classification. B: Inset shows map of the United States showing the count of tenure-track job ads posted by all insititutions in each state during 2013-2023</w:t>
+            </w:r>
+          </w:p>
+          <w:bookmarkEnd w:id="31"/>
+        </w:tc>
+      </w:tr>
+    </w:tbl>
+    <w:p>
+      <w:pPr>
+        <w:pStyle w:val="BodyText"/>
+      </w:pPr>
+      <w:r>
+        <w:t xml:space="preserve">Panel A of</w:t>
+      </w:r>
+      <w:r>
+        <w:t xml:space="preserve"> </w:t>
+      </w:r>
+      <w:hyperlink w:anchor="Xb6ce60108169ab29fd4ed84e6becc1ec8f0f199">
+        <w:r>
+          <w:rPr>
+            <w:rStyle w:val="Hyperlink"/>
+          </w:rPr>
+          <w:t xml:space="preserve">Figure 2</w:t>
+        </w:r>
+      </w:hyperlink>
+      <w:r>
+        <w:t xml:space="preserve"> </w:t>
+      </w:r>
+      <w:r>
+        <w:t xml:space="preserve">shows the frequencies of institutions according to their Carnegie Classification, which is a framework for classifying US colleges and universities according to the types of degrees awarded, levels of activity such as research, and topical foci. Doctoral universities with high and very high research activity are by far the most active with hiring archaeology faculty. Associate’s colleges, also known as community colleges, rarely post job ads for archaeology faculty.</w:t>
       </w:r>
     </w:p>
     <w:p>
       <w:pPr>
-        <w:pStyle w:val="ImageCaption"/>
-      </w:pPr>
-      <w:r>
-        <w:t xml:space="preserve">A: total number of job ads posted to the Academic Jobs Wiki for Archaeology in each year, with coloured sections showing the proportion of jobs by title and rank. B: Ratio of tenure-track to non-tenure-track positions over time.</w:t>
+        <w:pStyle w:val="BodyText"/>
+      </w:pPr>
+      <w:r>
+        <w:t xml:space="preserve">Panel B of</w:t>
+      </w:r>
+      <w:r>
+        <w:t xml:space="preserve"> </w:t>
+      </w:r>
+      <w:hyperlink w:anchor="Xb6ce60108169ab29fd4ed84e6becc1ec8f0f199">
+        <w:r>
+          <w:rPr>
+            <w:rStyle w:val="Hyperlink"/>
+          </w:rPr>
+          <w:t xml:space="preserve">Figure 2</w:t>
+        </w:r>
+      </w:hyperlink>
+      <w:r>
+        <w:t xml:space="preserve"> </w:t>
+      </w:r>
+      <w:r>
+        <w:t xml:space="preserve">shows the geographic distribution of the hiring institutions. California posted almost twice as many job ads as the next most active states. After California, the states that posted the most ads during 2013-2023 include New York, Texas, and Pennsylvania, and Florida. These top five states also correspond to the top five most populous US states, indicating that rates of hiring is approximately proportional to population density. Similarly, the lowest counts of job ads were observed in states with the lowest populations: North Dakota, South Dakota, Alaska, and Nebraska. No institutions in Montana posted a job ad during this period.</w:t>
       </w:r>
     </w:p>
-    <w:p>
-      <w:pPr>
-        <w:pStyle w:val="BodyText"/>
-      </w:pPr>
-      <w:r>
-        <w:t xml:space="preserve">We collected data from 547 ads for tenure-track jobs in archaeology posted during 2013-2023.</w:t>
-      </w:r>
-    </w:p>
+    <w:tbl>
+      <w:tblPr>
+        <w:tblStyle w:val="Table"/>
+        <w:tblW w:type="pct" w:w="5000"/>
+        <w:tblLook w:firstRow="0" w:lastRow="0" w:firstColumn="0" w:lastColumn="0" w:noHBand="0" w:noVBand="0" w:val="0000"/>
+        <w:jc w:val="start"/>
+        <w:tblLayout w:type="fixed"/>
+      </w:tblPr>
+      <w:tblGrid>
+        <w:gridCol w:w="7920"/>
+      </w:tblGrid>
+      <w:tr>
+        <w:tc>
+          <w:tcPr/>
+          <w:bookmarkStart w:id="36" w:name="fig-geographic-focus-by-year-1"/>
+          <w:p>
+            <w:pPr>
+              <w:pStyle w:val="Compact"/>
+              <w:jc w:val="center"/>
+            </w:pPr>
+            <w:bookmarkStart w:id="35" w:name="fig-geographic-focus-by-year-1"/>
+            <w:r>
+              <w:drawing>
+                <wp:inline>
+                  <wp:extent cx="5943600" cy="4754880"/>
+                  <wp:effectExtent b="0" l="0" r="0" t="0"/>
+                  <wp:docPr descr="" title="" id="33" name="Picture"/>
+                  <a:graphic>
+                    <a:graphicData uri="http://schemas.openxmlformats.org/drawingml/2006/picture">
+                      <pic:pic>
+                        <pic:nvPicPr>
+                          <pic:cNvPr descr="article_files/figure-docx/fig-geographic-focus-by-year-1.png" id="34" name="Picture"/>
+                          <pic:cNvPicPr>
+                            <a:picLocks noChangeArrowheads="1" noChangeAspect="1"/>
+                          </pic:cNvPicPr>
+                        </pic:nvPicPr>
+                        <pic:blipFill>
+                          <a:blip r:embed="rId32"/>
+                          <a:stretch>
+                            <a:fillRect/>
+                          </a:stretch>
+                        </pic:blipFill>
+                        <pic:spPr bwMode="auto">
+                          <a:xfrm>
+                            <a:off x="0" y="0"/>
+                            <a:ext cx="5943600" cy="4754880"/>
+                          </a:xfrm>
+                          <a:prstGeom prst="rect">
+                            <a:avLst/>
+                          </a:prstGeom>
+                          <a:noFill/>
+                          <a:ln w="9525">
+                            <a:noFill/>
+                            <a:headEnd/>
+                            <a:tailEnd/>
+                          </a:ln>
+                        </pic:spPr>
+                      </pic:pic>
+                    </a:graphicData>
+                  </a:graphic>
+                </wp:inline>
+              </w:drawing>
+            </w:r>
+            <w:bookmarkEnd w:id="35"/>
+          </w:p>
+          <w:p>
+            <w:pPr>
+              <w:jc w:val="center"/>
+            </w:pPr>
+            <w:pPr>
+              <w:jc w:val="start"/>
+              <w:spacing w:before="200"/>
+              <w:pStyle w:val="ImageCaption"/>
+            </w:pPr>
+            <w:r>
+              <w:t xml:space="preserve">Figure 3</w:t>
+            </w:r>
+          </w:p>
+          <w:bookmarkEnd w:id="36"/>
+        </w:tc>
+      </w:tr>
+    </w:tbl>
+    <w:tbl>
+      <w:tblPr>
+        <w:tblStyle w:val="Table"/>
+        <w:tblW w:type="pct" w:w="5000"/>
+        <w:tblLook w:firstRow="0" w:lastRow="0" w:firstColumn="0" w:lastColumn="0" w:noHBand="0" w:noVBand="0" w:val="0000"/>
+        <w:jc w:val="start"/>
+        <w:tblLayout w:type="fixed"/>
+      </w:tblPr>
+      <w:tblGrid>
+        <w:gridCol w:w="7920"/>
+      </w:tblGrid>
+      <w:tr>
+        <w:tc>
+          <w:tcPr/>
+          <w:bookmarkStart w:id="41" w:name="fig-geographic-focus-by-year-2"/>
+          <w:p>
+            <w:pPr>
+              <w:pStyle w:val="Compact"/>
+              <w:jc w:val="center"/>
+            </w:pPr>
+            <w:bookmarkStart w:id="40" w:name="fig-geographic-focus-by-year-2"/>
+            <w:r>
+              <w:drawing>
+                <wp:inline>
+                  <wp:extent cx="5943600" cy="4754880"/>
+                  <wp:effectExtent b="0" l="0" r="0" t="0"/>
+                  <wp:docPr descr="" title="" id="38" name="Picture"/>
+                  <a:graphic>
+                    <a:graphicData uri="http://schemas.openxmlformats.org/drawingml/2006/picture">
+                      <pic:pic>
+                        <pic:nvPicPr>
+                          <pic:cNvPr descr="article_files/figure-docx/fig-geographic-focus-by-year-2.png" id="39" name="Picture"/>
+                          <pic:cNvPicPr>
+                            <a:picLocks noChangeArrowheads="1" noChangeAspect="1"/>
+                          </pic:cNvPicPr>
+                        </pic:nvPicPr>
+                        <pic:blipFill>
+                          <a:blip r:embed="rId37"/>
+                          <a:stretch>
+                            <a:fillRect/>
+                          </a:stretch>
+                        </pic:blipFill>
+                        <pic:spPr bwMode="auto">
+                          <a:xfrm>
+                            <a:off x="0" y="0"/>
+                            <a:ext cx="5943600" cy="4754880"/>
+                          </a:xfrm>
+                          <a:prstGeom prst="rect">
+                            <a:avLst/>
+                          </a:prstGeom>
+                          <a:noFill/>
+                          <a:ln w="9525">
+                            <a:noFill/>
+                            <a:headEnd/>
+                            <a:tailEnd/>
+                          </a:ln>
+                        </pic:spPr>
+                      </pic:pic>
+                    </a:graphicData>
+                  </a:graphic>
+                </wp:inline>
+              </w:drawing>
+            </w:r>
+            <w:bookmarkEnd w:id="40"/>
+          </w:p>
+          <w:p>
+            <w:pPr>
+              <w:jc w:val="center"/>
+            </w:pPr>
+            <w:pPr>
+              <w:jc w:val="start"/>
+              <w:spacing w:before="200"/>
+              <w:pStyle w:val="ImageCaption"/>
+            </w:pPr>
+            <w:r>
+              <w:t xml:space="preserve">Figure 4</w:t>
+            </w:r>
+          </w:p>
+          <w:bookmarkEnd w:id="41"/>
+        </w:tc>
+      </w:tr>
+    </w:tbl>
+    <w:tbl>
+      <w:tblPr>
+        <w:tblStyle w:val="Table"/>
+        <w:tblW w:type="pct" w:w="5000"/>
+        <w:tblLook w:firstRow="0" w:lastRow="0" w:firstColumn="0" w:lastColumn="0" w:noHBand="0" w:noVBand="0" w:val="0000"/>
+        <w:jc w:val="start"/>
+        <w:tblLayout w:type="fixed"/>
+      </w:tblPr>
+      <w:tblGrid>
+        <w:gridCol w:w="7920"/>
+      </w:tblGrid>
+      <w:tr>
+        <w:tc>
+          <w:tcPr/>
+          <w:bookmarkStart w:id="46" w:name="fig-geographic-focus-by-year-3"/>
+          <w:p>
+            <w:pPr>
+              <w:pStyle w:val="Compact"/>
+              <w:jc w:val="center"/>
+            </w:pPr>
+            <w:bookmarkStart w:id="45" w:name="fig-geographic-focus-by-year-3"/>
+            <w:r>
+              <w:drawing>
+                <wp:inline>
+                  <wp:extent cx="5943600" cy="4754880"/>
+                  <wp:effectExtent b="0" l="0" r="0" t="0"/>
+                  <wp:docPr descr="" title="" id="43" name="Picture"/>
+                  <a:graphic>
+                    <a:graphicData uri="http://schemas.openxmlformats.org/drawingml/2006/picture">
+                      <pic:pic>
+                        <pic:nvPicPr>
+                          <pic:cNvPr descr="article_files/figure-docx/fig-geographic-focus-by-year-3.png" id="44" name="Picture"/>
+                          <pic:cNvPicPr>
+                            <a:picLocks noChangeArrowheads="1" noChangeAspect="1"/>
+                          </pic:cNvPicPr>
+                        </pic:nvPicPr>
+                        <pic:blipFill>
+                          <a:blip r:embed="rId42"/>
+                          <a:stretch>
+                            <a:fillRect/>
+                          </a:stretch>
+                        </pic:blipFill>
+                        <pic:spPr bwMode="auto">
+                          <a:xfrm>
+                            <a:off x="0" y="0"/>
+                            <a:ext cx="5943600" cy="4754880"/>
+                          </a:xfrm>
+                          <a:prstGeom prst="rect">
+                            <a:avLst/>
+                          </a:prstGeom>
+                          <a:noFill/>
+                          <a:ln w="9525">
+                            <a:noFill/>
+                            <a:headEnd/>
+                            <a:tailEnd/>
+                          </a:ln>
+                        </pic:spPr>
+                      </pic:pic>
+                    </a:graphicData>
+                  </a:graphic>
+                </wp:inline>
+              </w:drawing>
+            </w:r>
+            <w:bookmarkEnd w:id="45"/>
+          </w:p>
+          <w:p>
+            <w:pPr>
+              <w:jc w:val="center"/>
+            </w:pPr>
+            <w:pPr>
+              <w:jc w:val="start"/>
+              <w:spacing w:before="200"/>
+              <w:pStyle w:val="ImageCaption"/>
+            </w:pPr>
+            <w:r>
+              <w:t xml:space="preserve">Figure 5</w:t>
+            </w:r>
+          </w:p>
+          <w:bookmarkEnd w:id="46"/>
+        </w:tc>
+      </w:tr>
+    </w:tbl>
     <w:p>
       <w:pPr>
         <w:numPr>
           <w:ilvl w:val="0"/>
           <w:numId w:val="1001"/>
         </w:numPr>
-        <w:pStyle w:val="Compact"/>
-      </w:pPr>
-      <w:r>
-        <w:t xml:space="preserve">basic trends</w:t>
+      </w:pPr>
+      <w:r>
+        <w:t xml:space="preserve">what regions of the world are mentioned in the ads?</w:t>
       </w:r>
     </w:p>
     <w:p>
@@ -1696,10 +2214,9 @@
           <w:ilvl w:val="0"/>
           <w:numId w:val="1001"/>
         </w:numPr>
-        <w:pStyle w:val="Compact"/>
-      </w:pPr>
-      <w:r>
-        <w:t xml:space="preserve">where are the hiring universities?</w:t>
+      </w:pPr>
+      <w:r>
+        <w:t xml:space="preserve">basic trends</w:t>
       </w:r>
     </w:p>
     <w:p>
@@ -1708,35 +2225,24 @@
           <w:ilvl w:val="0"/>
           <w:numId w:val="1001"/>
         </w:numPr>
-        <w:pStyle w:val="Compact"/>
-      </w:pPr>
-      <w:r>
-        <w:t xml:space="preserve">what Carnegie classifications of the hiring universities?</w:t>
-      </w:r>
-    </w:p>
-    <w:bookmarkStart w:id="30" w:name="geographic-trends-over-time"/>
-    <w:p>
-      <w:pPr>
-        <w:pStyle w:val="Heading2"/>
-      </w:pPr>
-      <w:r>
-        <w:t xml:space="preserve">Geographic trends over time</w:t>
+      </w:pPr>
+      <w:r>
+        <w:t xml:space="preserve">where are the hiring universities?</w:t>
       </w:r>
     </w:p>
     <w:p>
       <w:pPr>
         <w:numPr>
           <w:ilvl w:val="0"/>
-          <w:numId w:val="1002"/>
+          <w:numId w:val="1001"/>
         </w:numPr>
-        <w:pStyle w:val="Compact"/>
-      </w:pPr>
-      <w:r>
-        <w:t xml:space="preserve">what regions of the world are mentioned in the ads?</w:t>
+      </w:pPr>
+      <w:r>
+        <w:t xml:space="preserve">what Carnegie classifications of the hiring universities?</w:t>
       </w:r>
     </w:p>
-    <w:bookmarkEnd w:id="30"/>
-    <w:bookmarkStart w:id="31" w:name="topic-trends-over-time"/>
+    <w:bookmarkEnd w:id="47"/>
+    <w:bookmarkStart w:id="48" w:name="topic-trends-over-time"/>
     <w:p>
       <w:pPr>
         <w:pStyle w:val="Heading2"/>
@@ -1745,8 +2251,8 @@
         <w:t xml:space="preserve">Topic trends over time</w:t>
       </w:r>
     </w:p>
-    <w:bookmarkEnd w:id="31"/>
-    <w:bookmarkStart w:id="32" w:name="method-trends-over-time"/>
+    <w:bookmarkEnd w:id="48"/>
+    <w:bookmarkStart w:id="49" w:name="method-trends-over-time"/>
     <w:p>
       <w:pPr>
         <w:pStyle w:val="Heading2"/>
@@ -1755,8 +2261,8 @@
         <w:t xml:space="preserve">Method trends over time</w:t>
       </w:r>
     </w:p>
-    <w:bookmarkEnd w:id="32"/>
-    <w:bookmarkStart w:id="36" w:name="instructions-to-applicants-over-time"/>
+    <w:bookmarkEnd w:id="49"/>
+    <w:bookmarkStart w:id="53" w:name="instructions-to-applicants-over-time"/>
     <w:p>
       <w:pPr>
         <w:pStyle w:val="Heading2"/>
@@ -1765,8 +2271,8 @@
         <w:t xml:space="preserve">Instructions to applicants over time</w:t>
       </w:r>
     </w:p>
-    <w:bookmarkStart w:id="35" w:name="refs"/>
-    <w:bookmarkStart w:id="33" w:name="ref-lightfoot2021preparing"/>
+    <w:bookmarkStart w:id="52" w:name="refs"/>
+    <w:bookmarkStart w:id="50" w:name="ref-lightfoot2021preparing"/>
     <w:p>
       <w:pPr>
         <w:pStyle w:val="Bibliography"/>
@@ -1775,8 +2281,8 @@
         <w:t xml:space="preserve">Lightfoot, E., Franklin, C., Beltran, R., 2021. Preparing for the academic job market: A guide for social work doctoral students and their mentors. Journal of Social Work Education 57, 153–164.</w:t>
       </w:r>
     </w:p>
-    <w:bookmarkEnd w:id="33"/>
-    <w:bookmarkStart w:id="34" w:name="ref-musial2018five"/>
+    <w:bookmarkEnd w:id="50"/>
+    <w:bookmarkStart w:id="51" w:name="ref-musial2018five"/>
     <w:p>
       <w:pPr>
         <w:pStyle w:val="Bibliography"/>
@@ -1785,10 +2291,10 @@
         <w:t xml:space="preserve">Musial, J., Holmes, C., 2018. Five-year study on hiring trends in gender, women’s, and feminist studies. Feminist Studies 44, 253–272.</w:t>
       </w:r>
     </w:p>
-    <w:bookmarkEnd w:id="34"/>
-    <w:bookmarkEnd w:id="35"/>
-    <w:bookmarkEnd w:id="36"/>
-    <w:bookmarkEnd w:id="37"/>
+    <w:bookmarkEnd w:id="51"/>
+    <w:bookmarkEnd w:id="52"/>
+    <w:bookmarkEnd w:id="53"/>
+    <w:bookmarkEnd w:id="54"/>
     <w:sectPr>
       <w:pgSz w:h="15840" w:w="12240"/>
       <w:pgMar w:bottom="1440" w:footer="720" w:gutter="0" w:header="720" w:left="1440" w:right="1440" w:top="1440"/>
@@ -2266,9 +2772,6 @@
     <w:abstractNumId w:val="990"/>
   </w:num>
   <w:num w:numId="1001">
-    <w:abstractNumId w:val="991"/>
-  </w:num>
-  <w:num w:numId="1002">
     <w:abstractNumId w:val="991"/>
   </w:num>
 </w:numbering>

</xml_diff>